<commit_message>
Refactor export, forms, and CTO logic; remove assignment forms
Improved export logic for unique file naming and children/references handling in PersonnelDataExport and related sheets. Enhanced CTORequestController to better populate template fields and robustly calculate hours. Updated validation in EducationForm and ReferencesForm for stricter year and reference count checks. Removed AssignmentDetailsForm and related views/components. Minor UI/UX improvements in education form view.
</commit_message>
<xml_diff>
--- a/resources/views/forms/CTO.docx
+++ b/resources/views/forms/CTO.docx
@@ -492,7 +492,7 @@
                 <w:sz w:val="20"/>
                 <w:szCs w:val="20"/>
               </w:rPr>
-              <w:t>JOSE I. VELARDE</w:t>
+              <w:t>${name}</w:t>
             </w:r>
           </w:p>
         </w:tc>
@@ -555,7 +555,7 @@
                 <w:sz w:val="20"/>
                 <w:szCs w:val="20"/>
               </w:rPr>
-              <w:t>PRINCIPAL IV</w:t>
+              <w:t>${position}</w:t>
             </w:r>
           </w:p>
         </w:tc>
@@ -589,56 +589,16 @@
                 <w:szCs w:val="20"/>
               </w:rPr>
               <w:br/>
-              <w:t xml:space="preserve">         </w:t>
-            </w:r>
-            <w:proofErr w:type="gramStart"/>
-            <w:r>
-              <w:rPr>
-                <w:rFonts w:ascii="Calibri" w:hAnsi="Calibri" w:cs="Calibri"/>
-                <w:b/>
-                <w:sz w:val="20"/>
-                <w:szCs w:val="20"/>
-              </w:rPr>
-              <w:t xml:space="preserve">   (</w:t>
-            </w:r>
-            <w:proofErr w:type="gramEnd"/>
-            <w:r>
-              <w:rPr>
-                <w:rFonts w:ascii="Calibri" w:hAnsi="Calibri" w:cs="Calibri"/>
-                <w:b/>
-                <w:sz w:val="20"/>
-                <w:szCs w:val="20"/>
-              </w:rPr>
-              <w:t xml:space="preserve">  </w:t>
-            </w:r>
-            <w:proofErr w:type="gramStart"/>
-            <w:r>
-              <w:rPr>
-                <w:rFonts w:ascii="Calibri" w:hAnsi="Calibri" w:cs="Calibri"/>
-                <w:b/>
-                <w:sz w:val="20"/>
-                <w:szCs w:val="20"/>
-              </w:rPr>
-              <w:t>√</w:t>
-            </w:r>
-            <w:r>
-              <w:rPr>
-                <w:rFonts w:ascii="Calibri" w:hAnsi="Calibri" w:cs="Calibri"/>
-                <w:b/>
-                <w:sz w:val="20"/>
-                <w:szCs w:val="20"/>
-              </w:rPr>
-              <w:t xml:space="preserve">  )</w:t>
-            </w:r>
-            <w:proofErr w:type="gramEnd"/>
-            <w:r>
-              <w:rPr>
-                <w:rFonts w:ascii="Calibri" w:hAnsi="Calibri" w:cs="Calibri"/>
-                <w:b/>
-                <w:sz w:val="20"/>
-                <w:szCs w:val="20"/>
-              </w:rPr>
-              <w:t xml:space="preserve"> Sick Leave    </w:t>
+              <w:t xml:space="preserve">            </w:t>
+            </w:r>
+            <w:r>
+              <w:rPr>
+                <w:rFonts w:ascii="Calibri" w:hAnsi="Calibri" w:cs="Calibri"/>
+                <w:b/>
+                <w:sz w:val="20"/>
+                <w:szCs w:val="20"/>
+              </w:rPr>
+              <w:t>${sick_leave}</w:t>
             </w:r>
             <w:r>
               <w:rPr>
@@ -648,47 +608,16 @@
                 <w:szCs w:val="20"/>
               </w:rPr>
               <w:br/>
-              <w:t xml:space="preserve">         </w:t>
-            </w:r>
-            <w:proofErr w:type="gramStart"/>
-            <w:r>
-              <w:rPr>
-                <w:rFonts w:ascii="Calibri" w:hAnsi="Calibri" w:cs="Calibri"/>
-                <w:b/>
-                <w:sz w:val="20"/>
-                <w:szCs w:val="20"/>
-              </w:rPr>
-              <w:t xml:space="preserve">   (</w:t>
-            </w:r>
-            <w:proofErr w:type="gramEnd"/>
-            <w:r>
-              <w:rPr>
-                <w:rFonts w:ascii="Calibri" w:hAnsi="Calibri" w:cs="Calibri"/>
-                <w:b/>
-                <w:sz w:val="20"/>
-                <w:szCs w:val="20"/>
-              </w:rPr>
-              <w:t xml:space="preserve">  </w:t>
-            </w:r>
-            <w:proofErr w:type="gramStart"/>
-            <w:r>
-              <w:rPr>
-                <w:rFonts w:ascii="Calibri" w:hAnsi="Calibri" w:cs="Calibri"/>
-                <w:b/>
-                <w:sz w:val="20"/>
-                <w:szCs w:val="20"/>
-              </w:rPr>
-              <w:t xml:space="preserve">  )</w:t>
-            </w:r>
-            <w:proofErr w:type="gramEnd"/>
-            <w:r>
-              <w:rPr>
-                <w:rFonts w:ascii="Calibri" w:hAnsi="Calibri" w:cs="Calibri"/>
-                <w:b/>
-                <w:sz w:val="20"/>
-                <w:szCs w:val="20"/>
-              </w:rPr>
-              <w:t xml:space="preserve"> Vacation Leave</w:t>
+              <w:t xml:space="preserve">            </w:t>
+            </w:r>
+            <w:r>
+              <w:rPr>
+                <w:rFonts w:ascii="Calibri" w:hAnsi="Calibri" w:cs="Calibri"/>
+                <w:b/>
+                <w:sz w:val="20"/>
+                <w:szCs w:val="20"/>
+              </w:rPr>
+              <w:t>${vacation_leave}</w:t>
             </w:r>
             <w:r>
               <w:rPr>
@@ -698,47 +627,16 @@
                 <w:szCs w:val="20"/>
               </w:rPr>
               <w:br/>
-              <w:t xml:space="preserve">         </w:t>
-            </w:r>
-            <w:proofErr w:type="gramStart"/>
-            <w:r>
-              <w:rPr>
-                <w:rFonts w:ascii="Calibri" w:hAnsi="Calibri" w:cs="Calibri"/>
-                <w:b/>
-                <w:sz w:val="20"/>
-                <w:szCs w:val="20"/>
-              </w:rPr>
-              <w:t xml:space="preserve">   (</w:t>
-            </w:r>
-            <w:proofErr w:type="gramEnd"/>
-            <w:r>
-              <w:rPr>
-                <w:rFonts w:ascii="Calibri" w:hAnsi="Calibri" w:cs="Calibri"/>
-                <w:b/>
-                <w:sz w:val="20"/>
-                <w:szCs w:val="20"/>
-              </w:rPr>
-              <w:t xml:space="preserve">  </w:t>
-            </w:r>
-            <w:proofErr w:type="gramStart"/>
-            <w:r>
-              <w:rPr>
-                <w:rFonts w:ascii="Calibri" w:hAnsi="Calibri" w:cs="Calibri"/>
-                <w:b/>
-                <w:sz w:val="20"/>
-                <w:szCs w:val="20"/>
-              </w:rPr>
-              <w:t xml:space="preserve">  )</w:t>
-            </w:r>
-            <w:proofErr w:type="gramEnd"/>
-            <w:r>
-              <w:rPr>
-                <w:rFonts w:ascii="Calibri" w:hAnsi="Calibri" w:cs="Calibri"/>
-                <w:b/>
-                <w:sz w:val="20"/>
-                <w:szCs w:val="20"/>
-              </w:rPr>
-              <w:t xml:space="preserve"> Others: _________________</w:t>
+              <w:t xml:space="preserve">            </w:t>
+            </w:r>
+            <w:r>
+              <w:rPr>
+                <w:rFonts w:ascii="Calibri" w:hAnsi="Calibri" w:cs="Calibri"/>
+                <w:b/>
+                <w:sz w:val="20"/>
+                <w:szCs w:val="20"/>
+              </w:rPr>
+              <w:t>${others_leave}</w:t>
             </w:r>
           </w:p>
         </w:tc>
@@ -806,7 +704,7 @@
                 <w:sz w:val="20"/>
                 <w:szCs w:val="20"/>
               </w:rPr>
-              <w:t>DEPED- BAYBAY CITY DIVISION</w:t>
+              <w:t>${office}</w:t>
             </w:r>
           </w:p>
         </w:tc>
@@ -859,7 +757,7 @@
                 <w:sz w:val="20"/>
                 <w:szCs w:val="20"/>
               </w:rPr>
-              <w:t>PLARIDEL CENTRAL SCHOOL</w:t>
+              <w:t>${school}</w:t>
             </w:r>
           </w:p>
         </w:tc>
@@ -911,16 +809,7 @@
                 <w:sz w:val="20"/>
                 <w:szCs w:val="20"/>
               </w:rPr>
-              <w:t>SEPTEMBER 2</w:t>
-            </w:r>
-            <w:r>
-              <w:rPr>
-                <w:rFonts w:ascii="Calibri" w:hAnsi="Calibri" w:cs="Calibri"/>
-                <w:b/>
-                <w:sz w:val="20"/>
-                <w:szCs w:val="20"/>
-              </w:rPr>
-              <w:t>, 2024</w:t>
+              <w:t>${date_filed}</w:t>
             </w:r>
           </w:p>
         </w:tc>
@@ -1035,7 +924,7 @@
                 <w:sz w:val="20"/>
                 <w:szCs w:val="20"/>
               </w:rPr>
-              <w:t>24 HRS</w:t>
+              <w:t>${hours_applied}</w:t>
             </w:r>
           </w:p>
         </w:tc>
@@ -1069,6 +958,8 @@
               <w:jc w:val="center"/>
               <w:rPr>
                 <w:rFonts w:ascii="CG Omega" w:hAnsi="CG Omega"/>
+                <w:b/>
+                <w:bCs/>
                 <w:sz w:val="20"/>
                 <w:szCs w:val="20"/>
               </w:rPr>
@@ -1076,10 +967,12 @@
             <w:r>
               <w:rPr>
                 <w:rFonts w:ascii="CG Omega" w:hAnsi="CG Omega"/>
-                <w:sz w:val="20"/>
-                <w:szCs w:val="20"/>
-              </w:rPr>
-              <w:t>AUGUST 7-9, 2024</w:t>
+                <w:b/>
+                <w:bCs/>
+                <w:sz w:val="20"/>
+                <w:szCs w:val="20"/>
+              </w:rPr>
+              <w:t>${inclusive_dates}</w:t>
             </w:r>
           </w:p>
         </w:tc>
@@ -1135,17 +1028,23 @@
               <w:jc w:val="center"/>
               <w:rPr>
                 <w:rFonts w:ascii="Calibri" w:hAnsi="Calibri" w:cs="Calibri"/>
-                <w:sz w:val="20"/>
-                <w:szCs w:val="20"/>
-              </w:rPr>
-            </w:pPr>
-            <w:r>
-              <w:rPr>
-                <w:rFonts w:ascii="Calibri" w:hAnsi="Calibri" w:cs="Calibri"/>
-                <w:sz w:val="20"/>
-                <w:szCs w:val="20"/>
-              </w:rPr>
-              <w:t>___________________________________</w:t>
+                <w:b/>
+                <w:bCs/>
+                <w:sz w:val="20"/>
+                <w:szCs w:val="20"/>
+                <w:u w:val="single"/>
+              </w:rPr>
+            </w:pPr>
+            <w:r>
+              <w:rPr>
+                <w:rFonts w:ascii="Calibri" w:hAnsi="Calibri" w:cs="Calibri"/>
+                <w:b/>
+                <w:bCs/>
+                <w:sz w:val="20"/>
+                <w:szCs w:val="20"/>
+                <w:u w:val="single"/>
+              </w:rPr>
+              <w:t>${applicant_name}</w:t>
             </w:r>
           </w:p>
           <w:p>
@@ -1217,7 +1116,7 @@
                 <w:szCs w:val="20"/>
                 <w:u w:val="single"/>
               </w:rPr>
-              <w:t>JOSEMILO P. RUIZ, EdD, CESE</w:t>
+              <w:t>${recommending_name}</w:t>
             </w:r>
           </w:p>
           <w:p>
@@ -1356,7 +1255,15 @@
                 <w:sz w:val="20"/>
                 <w:szCs w:val="20"/>
               </w:rPr>
-              <w:t>as of   _______________________________________________</w:t>
+              <w:t xml:space="preserve">as of   </w:t>
+            </w:r>
+            <w:r>
+              <w:rPr>
+                <w:rFonts w:ascii="CG Omega" w:hAnsi="CG Omega"/>
+                <w:sz w:val="20"/>
+                <w:szCs w:val="20"/>
+              </w:rPr>
+              <w:t>${coc_as_of}</w:t>
             </w:r>
           </w:p>
           <w:p>
@@ -1394,7 +1301,7 @@
                 <w:sz w:val="20"/>
                 <w:szCs w:val="20"/>
               </w:rPr>
-              <w:t>Number of Hours Remaining: _</w:t>
+              <w:t xml:space="preserve">Number of Hours Remaining: </w:t>
             </w:r>
             <w:r>
               <w:rPr>
@@ -1402,7 +1309,7 @@
                 <w:sz w:val="20"/>
                 <w:szCs w:val="20"/>
               </w:rPr>
-              <w:t>______________________</w:t>
+              <w:t>${hours_remaining}</w:t>
             </w:r>
           </w:p>
           <w:p>
@@ -1433,6 +1340,7 @@
                 <w:b/>
                 <w:sz w:val="20"/>
                 <w:szCs w:val="20"/>
+                <w:u w:val="single"/>
                 <w:lang w:val="sv-SE"/>
               </w:rPr>
             </w:pPr>
@@ -1442,9 +1350,10 @@
                 <w:b/>
                 <w:sz w:val="20"/>
                 <w:szCs w:val="20"/>
+                <w:u w:val="single"/>
                 <w:lang w:val="sv-SE"/>
               </w:rPr>
-              <w:t>JULIUS CESAR L. DE LA CERNA</w:t>
+              <w:t>${hrmo_name}</w:t>
             </w:r>
           </w:p>
           <w:p>
@@ -1463,15 +1372,7 @@
                 <w:sz w:val="20"/>
                 <w:szCs w:val="20"/>
               </w:rPr>
-              <w:t>HRMO</w:t>
-            </w:r>
-            <w:r>
-              <w:rPr>
-                <w:rFonts w:ascii="CG Omega" w:hAnsi="CG Omega"/>
-                <w:sz w:val="20"/>
-                <w:szCs w:val="20"/>
-              </w:rPr>
-              <w:t xml:space="preserve"> II</w:t>
+              <w:t>${hrmo_position}</w:t>
             </w:r>
           </w:p>
         </w:tc>
@@ -1507,98 +1408,24 @@
               </w:rPr>
               <w:t>CTION TAKEN:</w:t>
             </w:r>
-          </w:p>
-          <w:p>
-            <w:pPr>
+            <w:r>
               <w:rPr>
                 <w:rFonts w:ascii="CG Omega" w:hAnsi="CG Omega"/>
-                <w:sz w:val="20"/>
-                <w:szCs w:val="20"/>
-              </w:rPr>
-            </w:pPr>
-            <w:r>
+                <w:b/>
+                <w:sz w:val="20"/>
+                <w:szCs w:val="20"/>
+              </w:rPr>
+              <w:t xml:space="preserve"> </w:t>
+            </w:r>
+          </w:p>
+          <w:p>
+            <w:pPr>
               <w:rPr>
                 <w:rFonts w:ascii="CG Omega" w:hAnsi="CG Omega"/>
-                <w:noProof/>
-                <w:sz w:val="20"/>
-                <w:szCs w:val="20"/>
-                <w:lang w:val="en-PH" w:eastAsia="en-PH"/>
-              </w:rPr>
-              <mc:AlternateContent>
-                <mc:Choice Requires="wps">
-                  <w:drawing>
-                    <wp:anchor distT="0" distB="0" distL="114300" distR="114300" simplePos="0" relativeHeight="251651072" behindDoc="0" locked="0" layoutInCell="1" allowOverlap="1" wp14:anchorId="4E9E7829" wp14:editId="28BC0D7A">
-                      <wp:simplePos x="0" y="0"/>
-                      <wp:positionH relativeFrom="column">
-                        <wp:posOffset>276225</wp:posOffset>
-                      </wp:positionH>
-                      <wp:positionV relativeFrom="paragraph">
-                        <wp:posOffset>139065</wp:posOffset>
-                      </wp:positionV>
-                      <wp:extent cx="228600" cy="180975"/>
-                      <wp:effectExtent l="10160" t="6985" r="8890" b="12065"/>
-                      <wp:wrapNone/>
-                      <wp:docPr id="5" name="AutoShape 16"/>
-                      <wp:cNvGraphicFramePr>
-                        <a:graphicFrameLocks xmlns:a="http://schemas.openxmlformats.org/drawingml/2006/main"/>
-                      </wp:cNvGraphicFramePr>
-                      <a:graphic xmlns:a="http://schemas.openxmlformats.org/drawingml/2006/main">
-                        <a:graphicData uri="http://schemas.microsoft.com/office/word/2010/wordprocessingShape">
-                          <wps:wsp>
-                            <wps:cNvSpPr>
-                              <a:spLocks noChangeArrowheads="1"/>
-                            </wps:cNvSpPr>
-                            <wps:spPr bwMode="auto">
-                              <a:xfrm>
-                                <a:off x="0" y="0"/>
-                                <a:ext cx="228600" cy="180975"/>
-                              </a:xfrm>
-                              <a:prstGeom prst="roundRect">
-                                <a:avLst>
-                                  <a:gd name="adj" fmla="val 16667"/>
-                                </a:avLst>
-                              </a:prstGeom>
-                              <a:noFill/>
-                              <a:ln w="6350">
-                                <a:solidFill>
-                                  <a:srgbClr val="000000"/>
-                                </a:solidFill>
-                                <a:round/>
-                                <a:headEnd/>
-                                <a:tailEnd/>
-                              </a:ln>
-                              <a:extLst>
-                                <a:ext uri="{909E8E84-426E-40DD-AFC4-6F175D3DCCD1}">
-                                  <a14:hiddenFill xmlns:a14="http://schemas.microsoft.com/office/drawing/2010/main">
-                                    <a:solidFill>
-                                      <a:srgbClr val="FFFFFF"/>
-                                    </a:solidFill>
-                                  </a14:hiddenFill>
-                                </a:ext>
-                              </a:extLst>
-                            </wps:spPr>
-                            <wps:bodyPr rot="0" vert="horz" wrap="square" lIns="91440" tIns="45720" rIns="91440" bIns="45720" anchor="t" anchorCtr="0" upright="1">
-                              <a:noAutofit/>
-                            </wps:bodyPr>
-                          </wps:wsp>
-                        </a:graphicData>
-                      </a:graphic>
-                      <wp14:sizeRelH relativeFrom="page">
-                        <wp14:pctWidth>0</wp14:pctWidth>
-                      </wp14:sizeRelH>
-                      <wp14:sizeRelV relativeFrom="page">
-                        <wp14:pctHeight>0</wp14:pctHeight>
-                      </wp14:sizeRelV>
-                    </wp:anchor>
-                  </w:drawing>
-                </mc:Choice>
-                <mc:Fallback>
-                  <w:pict>
-                    <v:roundrect w14:anchorId="52554721" id="AutoShape 16" o:spid="_x0000_s1026" style="position:absolute;margin-left:21.75pt;margin-top:10.95pt;width:18pt;height:14.25pt;z-index:251651072;visibility:visible;mso-wrap-style:square;mso-width-percent:0;mso-height-percent:0;mso-wrap-distance-left:9pt;mso-wrap-distance-top:0;mso-wrap-distance-right:9pt;mso-wrap-distance-bottom:0;mso-position-horizontal:absolute;mso-position-horizontal-relative:text;mso-position-vertical:absolute;mso-position-vertical-relative:text;mso-width-percent:0;mso-height-percent:0;mso-width-relative:page;mso-height-relative:page;v-text-anchor:top" arcsize="10923f" o:gfxdata="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" filled="f" strokeweight=".5pt"/>
-                  </w:pict>
-                </mc:Fallback>
-              </mc:AlternateContent>
-            </w:r>
+                <w:sz w:val="20"/>
+                <w:szCs w:val="20"/>
+              </w:rPr>
+            </w:pPr>
           </w:p>
           <w:p>
             <w:pPr>
@@ -1615,7 +1442,23 @@
                 <w:sz w:val="20"/>
                 <w:szCs w:val="20"/>
               </w:rPr>
-              <w:t xml:space="preserve">                   Approv</w:t>
+              <w:t xml:space="preserve">         </w:t>
+            </w:r>
+            <w:r>
+              <w:rPr>
+                <w:rFonts w:ascii="CG Omega" w:hAnsi="CG Omega"/>
+                <w:sz w:val="20"/>
+                <w:szCs w:val="20"/>
+              </w:rPr>
+              <w:t>${a}</w:t>
+            </w:r>
+            <w:r>
+              <w:rPr>
+                <w:rFonts w:ascii="CG Omega" w:hAnsi="CG Omega"/>
+                <w:sz w:val="20"/>
+                <w:szCs w:val="20"/>
+              </w:rPr>
+              <w:t xml:space="preserve">      Approv</w:t>
             </w:r>
             <w:r>
               <w:rPr>
@@ -1655,86 +1498,10 @@
             <w:r>
               <w:rPr>
                 <w:rFonts w:ascii="CG Omega" w:hAnsi="CG Omega"/>
-                <w:b/>
-                <w:noProof/>
-                <w:sz w:val="20"/>
-                <w:szCs w:val="20"/>
-                <w:lang w:val="en-PH" w:eastAsia="en-PH"/>
-              </w:rPr>
-              <mc:AlternateContent>
-                <mc:Choice Requires="wps">
-                  <w:drawing>
-                    <wp:anchor distT="0" distB="0" distL="114300" distR="114300" simplePos="0" relativeHeight="251652096" behindDoc="0" locked="0" layoutInCell="1" allowOverlap="1" wp14:anchorId="30748A72" wp14:editId="3B2DF980">
-                      <wp:simplePos x="0" y="0"/>
-                      <wp:positionH relativeFrom="column">
-                        <wp:posOffset>276225</wp:posOffset>
-                      </wp:positionH>
-                      <wp:positionV relativeFrom="paragraph">
-                        <wp:posOffset>0</wp:posOffset>
-                      </wp:positionV>
-                      <wp:extent cx="228600" cy="180975"/>
-                      <wp:effectExtent l="10160" t="13970" r="8890" b="5080"/>
-                      <wp:wrapNone/>
-                      <wp:docPr id="4" name="AutoShape 17"/>
-                      <wp:cNvGraphicFramePr>
-                        <a:graphicFrameLocks xmlns:a="http://schemas.openxmlformats.org/drawingml/2006/main"/>
-                      </wp:cNvGraphicFramePr>
-                      <a:graphic xmlns:a="http://schemas.openxmlformats.org/drawingml/2006/main">
-                        <a:graphicData uri="http://schemas.microsoft.com/office/word/2010/wordprocessingShape">
-                          <wps:wsp>
-                            <wps:cNvSpPr>
-                              <a:spLocks noChangeArrowheads="1"/>
-                            </wps:cNvSpPr>
-                            <wps:spPr bwMode="auto">
-                              <a:xfrm>
-                                <a:off x="0" y="0"/>
-                                <a:ext cx="228600" cy="180975"/>
-                              </a:xfrm>
-                              <a:prstGeom prst="roundRect">
-                                <a:avLst>
-                                  <a:gd name="adj" fmla="val 16667"/>
-                                </a:avLst>
-                              </a:prstGeom>
-                              <a:noFill/>
-                              <a:ln w="6350">
-                                <a:solidFill>
-                                  <a:srgbClr val="000000"/>
-                                </a:solidFill>
-                                <a:round/>
-                                <a:headEnd/>
-                                <a:tailEnd/>
-                              </a:ln>
-                              <a:extLst>
-                                <a:ext uri="{909E8E84-426E-40DD-AFC4-6F175D3DCCD1}">
-                                  <a14:hiddenFill xmlns:a14="http://schemas.microsoft.com/office/drawing/2010/main">
-                                    <a:solidFill>
-                                      <a:srgbClr val="FFFFFF"/>
-                                    </a:solidFill>
-                                  </a14:hiddenFill>
-                                </a:ext>
-                              </a:extLst>
-                            </wps:spPr>
-                            <wps:bodyPr rot="0" vert="horz" wrap="square" lIns="91440" tIns="45720" rIns="91440" bIns="45720" anchor="t" anchorCtr="0" upright="1">
-                              <a:noAutofit/>
-                            </wps:bodyPr>
-                          </wps:wsp>
-                        </a:graphicData>
-                      </a:graphic>
-                      <wp14:sizeRelH relativeFrom="page">
-                        <wp14:pctWidth>0</wp14:pctWidth>
-                      </wp14:sizeRelH>
-                      <wp14:sizeRelV relativeFrom="page">
-                        <wp14:pctHeight>0</wp14:pctHeight>
-                      </wp14:sizeRelV>
-                    </wp:anchor>
-                  </w:drawing>
-                </mc:Choice>
-                <mc:Fallback>
-                  <w:pict>
-                    <v:roundrect w14:anchorId="1EFD97C3" id="AutoShape 17" o:spid="_x0000_s1026" style="position:absolute;margin-left:21.75pt;margin-top:0;width:18pt;height:14.25pt;z-index:251652096;visibility:visible;mso-wrap-style:square;mso-width-percent:0;mso-height-percent:0;mso-wrap-distance-left:9pt;mso-wrap-distance-top:0;mso-wrap-distance-right:9pt;mso-wrap-distance-bottom:0;mso-position-horizontal:absolute;mso-position-horizontal-relative:text;mso-position-vertical:absolute;mso-position-vertical-relative:text;mso-width-percent:0;mso-height-percent:0;mso-width-relative:page;mso-height-relative:page;v-text-anchor:top" arcsize="10923f" o:gfxdata="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" filled="f" strokeweight=".5pt"/>
-                  </w:pict>
-                </mc:Fallback>
-              </mc:AlternateContent>
+                <w:sz w:val="20"/>
+                <w:szCs w:val="20"/>
+              </w:rPr>
+              <w:t xml:space="preserve">         </w:t>
             </w:r>
             <w:r>
               <w:rPr>
@@ -1742,7 +1509,7 @@
                 <w:sz w:val="20"/>
                 <w:szCs w:val="20"/>
               </w:rPr>
-              <w:t xml:space="preserve">                   Disapprov</w:t>
+              <w:t>${d}</w:t>
             </w:r>
             <w:r>
               <w:rPr>
@@ -1750,6 +1517,14 @@
                 <w:sz w:val="20"/>
                 <w:szCs w:val="20"/>
               </w:rPr>
+              <w:t xml:space="preserve">     Disapprov</w:t>
+            </w:r>
+            <w:r>
+              <w:rPr>
+                <w:rFonts w:ascii="CG Omega" w:hAnsi="CG Omega"/>
+                <w:sz w:val="20"/>
+                <w:szCs w:val="20"/>
+              </w:rPr>
               <w:t>e</w:t>
             </w:r>
             <w:r>
@@ -1847,17 +1622,7 @@
                 <w:szCs w:val="20"/>
                 <w:u w:val="single"/>
               </w:rPr>
-              <w:t>MANUEL P. ALBAÑO</w:t>
-            </w:r>
-            <w:r>
-              <w:rPr>
-                <w:rFonts w:ascii="Calibri" w:hAnsi="Calibri" w:cs="Calibri"/>
-                <w:b/>
-                <w:sz w:val="20"/>
-                <w:szCs w:val="20"/>
-                <w:u w:val="single"/>
-              </w:rPr>
-              <w:t>, PhD., CESO V</w:t>
+              <w:t>${sds_name}</w:t>
             </w:r>
           </w:p>
           <w:p>
@@ -1877,7 +1642,7 @@
                 <w:sz w:val="20"/>
                 <w:szCs w:val="20"/>
               </w:rPr>
-              <w:t>Schools Division Superintendent</w:t>
+              <w:t>${sds_position}</w:t>
             </w:r>
           </w:p>
           <w:p>
@@ -1960,25 +1725,7 @@
                 <w:sz w:val="20"/>
                 <w:szCs w:val="20"/>
               </w:rPr>
-              <w:t xml:space="preserve">The employee may use the CTO continuously up to a maximum five (5) consecutive days per single </w:t>
-            </w:r>
-            <w:proofErr w:type="spellStart"/>
-            <w:r>
-              <w:rPr>
-                <w:rFonts w:ascii="Calibri" w:hAnsi="Calibri" w:cs="Calibri"/>
-                <w:sz w:val="20"/>
-                <w:szCs w:val="20"/>
-              </w:rPr>
-              <w:t>availment</w:t>
-            </w:r>
-            <w:proofErr w:type="spellEnd"/>
-            <w:r>
-              <w:rPr>
-                <w:rFonts w:ascii="Calibri" w:hAnsi="Calibri" w:cs="Calibri"/>
-                <w:sz w:val="20"/>
-                <w:szCs w:val="20"/>
-              </w:rPr>
-              <w:t>, or on staggered basis within the year.</w:t>
+              <w:t>The employee may use the CTO continuously up to a maximum five (5) consecutive days per single availment, or on staggered basis within the year.</w:t>
             </w:r>
           </w:p>
           <w:p>
@@ -2018,25 +1765,7 @@
                 <w:sz w:val="20"/>
                 <w:szCs w:val="20"/>
               </w:rPr>
-              <w:t xml:space="preserve">st obtain approval from the head of office regarding the schedule of </w:t>
-            </w:r>
-            <w:proofErr w:type="spellStart"/>
-            <w:r>
-              <w:rPr>
-                <w:rFonts w:ascii="Calibri" w:hAnsi="Calibri" w:cs="Calibri"/>
-                <w:sz w:val="20"/>
-                <w:szCs w:val="20"/>
-              </w:rPr>
-              <w:t>availment</w:t>
-            </w:r>
-            <w:proofErr w:type="spellEnd"/>
-            <w:r>
-              <w:rPr>
-                <w:rFonts w:ascii="Calibri" w:hAnsi="Calibri" w:cs="Calibri"/>
-                <w:sz w:val="20"/>
-                <w:szCs w:val="20"/>
-              </w:rPr>
-              <w:t xml:space="preserve"> of CTO.</w:t>
+              <w:t>st obtain approval from the head of office regarding the schedule of availment of CTO.</w:t>
             </w:r>
           </w:p>
           <w:p>

</xml_diff>

<commit_message>
Add CTO-based leave request functionality
Introduces CTO-based leave requests, allowing users to use earned CTO for Sick Leave, Vacation Leave, or custom types. Adds new controller methods for storing and downloading CTO leave requests, updates the LeaveRequest model and migrations for new fields, and enhances dashboards and partials to support CTO leave actions and forms. Updates routes to handle CTO leave submission and form download.
</commit_message>
<xml_diff>
--- a/resources/views/forms/CTO.docx
+++ b/resources/views/forms/CTO.docx
@@ -598,7 +598,27 @@
                 <w:sz w:val="20"/>
                 <w:szCs w:val="20"/>
               </w:rPr>
-              <w:t>${sick_leave}</w:t>
+              <w:t>${</w:t>
+            </w:r>
+            <w:proofErr w:type="spellStart"/>
+            <w:r>
+              <w:rPr>
+                <w:rFonts w:ascii="Calibri" w:hAnsi="Calibri" w:cs="Calibri"/>
+                <w:b/>
+                <w:sz w:val="20"/>
+                <w:szCs w:val="20"/>
+              </w:rPr>
+              <w:t>sick_leave</w:t>
+            </w:r>
+            <w:proofErr w:type="spellEnd"/>
+            <w:r>
+              <w:rPr>
+                <w:rFonts w:ascii="Calibri" w:hAnsi="Calibri" w:cs="Calibri"/>
+                <w:b/>
+                <w:sz w:val="20"/>
+                <w:szCs w:val="20"/>
+              </w:rPr>
+              <w:t>}</w:t>
             </w:r>
             <w:r>
               <w:rPr>
@@ -617,7 +637,27 @@
                 <w:sz w:val="20"/>
                 <w:szCs w:val="20"/>
               </w:rPr>
-              <w:t>${vacation_leave}</w:t>
+              <w:t>${</w:t>
+            </w:r>
+            <w:proofErr w:type="spellStart"/>
+            <w:r>
+              <w:rPr>
+                <w:rFonts w:ascii="Calibri" w:hAnsi="Calibri" w:cs="Calibri"/>
+                <w:b/>
+                <w:sz w:val="20"/>
+                <w:szCs w:val="20"/>
+              </w:rPr>
+              <w:t>vacation_leave</w:t>
+            </w:r>
+            <w:proofErr w:type="spellEnd"/>
+            <w:r>
+              <w:rPr>
+                <w:rFonts w:ascii="Calibri" w:hAnsi="Calibri" w:cs="Calibri"/>
+                <w:b/>
+                <w:sz w:val="20"/>
+                <w:szCs w:val="20"/>
+              </w:rPr>
+              <w:t>}</w:t>
             </w:r>
             <w:r>
               <w:rPr>
@@ -636,7 +676,77 @@
                 <w:sz w:val="20"/>
                 <w:szCs w:val="20"/>
               </w:rPr>
-              <w:t>${others_leave}</w:t>
+              <w:t>${</w:t>
+            </w:r>
+            <w:proofErr w:type="spellStart"/>
+            <w:r>
+              <w:rPr>
+                <w:rFonts w:ascii="Calibri" w:hAnsi="Calibri" w:cs="Calibri"/>
+                <w:b/>
+                <w:sz w:val="20"/>
+                <w:szCs w:val="20"/>
+              </w:rPr>
+              <w:t>others_leave</w:t>
+            </w:r>
+            <w:proofErr w:type="spellEnd"/>
+            <w:r>
+              <w:rPr>
+                <w:rFonts w:ascii="Calibri" w:hAnsi="Calibri" w:cs="Calibri"/>
+                <w:b/>
+                <w:sz w:val="20"/>
+                <w:szCs w:val="20"/>
+              </w:rPr>
+              <w:t>}</w:t>
+            </w:r>
+            <w:r>
+              <w:rPr>
+                <w:rFonts w:ascii="Calibri" w:hAnsi="Calibri" w:cs="Calibri"/>
+                <w:b/>
+                <w:sz w:val="20"/>
+                <w:szCs w:val="20"/>
+              </w:rPr>
+              <w:t>:</w:t>
+            </w:r>
+            <w:r>
+              <w:rPr>
+                <w:rFonts w:ascii="Calibri" w:hAnsi="Calibri" w:cs="Calibri"/>
+                <w:b/>
+                <w:sz w:val="20"/>
+                <w:szCs w:val="20"/>
+              </w:rPr>
+              <w:t xml:space="preserve"> </w:t>
+            </w:r>
+            <w:r>
+              <w:rPr>
+                <w:rFonts w:ascii="Calibri" w:hAnsi="Calibri" w:cs="Calibri"/>
+                <w:bCs/>
+                <w:sz w:val="20"/>
+                <w:szCs w:val="20"/>
+                <w:u w:val="single"/>
+              </w:rPr>
+              <w:t>${</w:t>
+            </w:r>
+            <w:proofErr w:type="spellStart"/>
+            <w:r>
+              <w:rPr>
+                <w:rFonts w:ascii="Calibri" w:hAnsi="Calibri" w:cs="Calibri"/>
+                <w:bCs/>
+                <w:sz w:val="20"/>
+                <w:szCs w:val="20"/>
+                <w:u w:val="single"/>
+              </w:rPr>
+              <w:t>o_name</w:t>
+            </w:r>
+            <w:proofErr w:type="spellEnd"/>
+            <w:r>
+              <w:rPr>
+                <w:rFonts w:ascii="Calibri" w:hAnsi="Calibri" w:cs="Calibri"/>
+                <w:bCs/>
+                <w:sz w:val="20"/>
+                <w:szCs w:val="20"/>
+                <w:u w:val="single"/>
+              </w:rPr>
+              <w:t>}</w:t>
             </w:r>
           </w:p>
         </w:tc>
@@ -809,7 +919,27 @@
                 <w:sz w:val="20"/>
                 <w:szCs w:val="20"/>
               </w:rPr>
-              <w:t>${date_filed}</w:t>
+              <w:t>${</w:t>
+            </w:r>
+            <w:proofErr w:type="spellStart"/>
+            <w:r>
+              <w:rPr>
+                <w:rFonts w:ascii="Calibri" w:hAnsi="Calibri" w:cs="Calibri"/>
+                <w:b/>
+                <w:sz w:val="20"/>
+                <w:szCs w:val="20"/>
+              </w:rPr>
+              <w:t>date_filed</w:t>
+            </w:r>
+            <w:proofErr w:type="spellEnd"/>
+            <w:r>
+              <w:rPr>
+                <w:rFonts w:ascii="Calibri" w:hAnsi="Calibri" w:cs="Calibri"/>
+                <w:b/>
+                <w:sz w:val="20"/>
+                <w:szCs w:val="20"/>
+              </w:rPr>
+              <w:t>}</w:t>
             </w:r>
           </w:p>
         </w:tc>
@@ -924,7 +1054,27 @@
                 <w:sz w:val="20"/>
                 <w:szCs w:val="20"/>
               </w:rPr>
-              <w:t>${hours_applied}</w:t>
+              <w:t>${</w:t>
+            </w:r>
+            <w:proofErr w:type="spellStart"/>
+            <w:r>
+              <w:rPr>
+                <w:rFonts w:ascii="Calibri" w:hAnsi="Calibri" w:cs="Calibri"/>
+                <w:b/>
+                <w:sz w:val="20"/>
+                <w:szCs w:val="20"/>
+              </w:rPr>
+              <w:t>hours_applied</w:t>
+            </w:r>
+            <w:proofErr w:type="spellEnd"/>
+            <w:r>
+              <w:rPr>
+                <w:rFonts w:ascii="Calibri" w:hAnsi="Calibri" w:cs="Calibri"/>
+                <w:b/>
+                <w:sz w:val="20"/>
+                <w:szCs w:val="20"/>
+              </w:rPr>
+              <w:t>}</w:t>
             </w:r>
           </w:p>
         </w:tc>
@@ -972,7 +1122,29 @@
                 <w:sz w:val="20"/>
                 <w:szCs w:val="20"/>
               </w:rPr>
-              <w:t>${inclusive_dates}</w:t>
+              <w:t>${</w:t>
+            </w:r>
+            <w:proofErr w:type="spellStart"/>
+            <w:r>
+              <w:rPr>
+                <w:rFonts w:ascii="CG Omega" w:hAnsi="CG Omega"/>
+                <w:b/>
+                <w:bCs/>
+                <w:sz w:val="20"/>
+                <w:szCs w:val="20"/>
+              </w:rPr>
+              <w:t>inclusive_dates</w:t>
+            </w:r>
+            <w:proofErr w:type="spellEnd"/>
+            <w:r>
+              <w:rPr>
+                <w:rFonts w:ascii="CG Omega" w:hAnsi="CG Omega"/>
+                <w:b/>
+                <w:bCs/>
+                <w:sz w:val="20"/>
+                <w:szCs w:val="20"/>
+              </w:rPr>
+              <w:t>}</w:t>
             </w:r>
           </w:p>
         </w:tc>
@@ -1044,7 +1216,31 @@
                 <w:szCs w:val="20"/>
                 <w:u w:val="single"/>
               </w:rPr>
-              <w:t>${applicant_name}</w:t>
+              <w:t>${</w:t>
+            </w:r>
+            <w:proofErr w:type="spellStart"/>
+            <w:r>
+              <w:rPr>
+                <w:rFonts w:ascii="Calibri" w:hAnsi="Calibri" w:cs="Calibri"/>
+                <w:b/>
+                <w:bCs/>
+                <w:sz w:val="20"/>
+                <w:szCs w:val="20"/>
+                <w:u w:val="single"/>
+              </w:rPr>
+              <w:t>applicant_name</w:t>
+            </w:r>
+            <w:proofErr w:type="spellEnd"/>
+            <w:r>
+              <w:rPr>
+                <w:rFonts w:ascii="Calibri" w:hAnsi="Calibri" w:cs="Calibri"/>
+                <w:b/>
+                <w:bCs/>
+                <w:sz w:val="20"/>
+                <w:szCs w:val="20"/>
+                <w:u w:val="single"/>
+              </w:rPr>
+              <w:t>}</w:t>
             </w:r>
           </w:p>
           <w:p>
@@ -1116,7 +1312,29 @@
                 <w:szCs w:val="20"/>
                 <w:u w:val="single"/>
               </w:rPr>
-              <w:t>${recommending_name}</w:t>
+              <w:t>${</w:t>
+            </w:r>
+            <w:proofErr w:type="spellStart"/>
+            <w:r>
+              <w:rPr>
+                <w:rFonts w:ascii="Calibri" w:hAnsi="Calibri" w:cs="Calibri"/>
+                <w:b/>
+                <w:sz w:val="20"/>
+                <w:szCs w:val="20"/>
+                <w:u w:val="single"/>
+              </w:rPr>
+              <w:t>recommending_name</w:t>
+            </w:r>
+            <w:proofErr w:type="spellEnd"/>
+            <w:r>
+              <w:rPr>
+                <w:rFonts w:ascii="Calibri" w:hAnsi="Calibri" w:cs="Calibri"/>
+                <w:b/>
+                <w:sz w:val="20"/>
+                <w:szCs w:val="20"/>
+                <w:u w:val="single"/>
+              </w:rPr>
+              <w:t>}</w:t>
             </w:r>
           </w:p>
           <w:p>
@@ -1263,7 +1481,25 @@
                 <w:sz w:val="20"/>
                 <w:szCs w:val="20"/>
               </w:rPr>
-              <w:t>${coc_as_of}</w:t>
+              <w:t>${</w:t>
+            </w:r>
+            <w:proofErr w:type="spellStart"/>
+            <w:r>
+              <w:rPr>
+                <w:rFonts w:ascii="CG Omega" w:hAnsi="CG Omega"/>
+                <w:sz w:val="20"/>
+                <w:szCs w:val="20"/>
+              </w:rPr>
+              <w:t>coc_as_of</w:t>
+            </w:r>
+            <w:proofErr w:type="spellEnd"/>
+            <w:r>
+              <w:rPr>
+                <w:rFonts w:ascii="CG Omega" w:hAnsi="CG Omega"/>
+                <w:sz w:val="20"/>
+                <w:szCs w:val="20"/>
+              </w:rPr>
+              <w:t>}</w:t>
             </w:r>
           </w:p>
           <w:p>
@@ -1309,7 +1545,25 @@
                 <w:sz w:val="20"/>
                 <w:szCs w:val="20"/>
               </w:rPr>
-              <w:t>${hours_remaining}</w:t>
+              <w:t>${</w:t>
+            </w:r>
+            <w:proofErr w:type="spellStart"/>
+            <w:r>
+              <w:rPr>
+                <w:rFonts w:ascii="CG Omega" w:hAnsi="CG Omega"/>
+                <w:sz w:val="20"/>
+                <w:szCs w:val="20"/>
+              </w:rPr>
+              <w:t>hours_remaining</w:t>
+            </w:r>
+            <w:proofErr w:type="spellEnd"/>
+            <w:r>
+              <w:rPr>
+                <w:rFonts w:ascii="CG Omega" w:hAnsi="CG Omega"/>
+                <w:sz w:val="20"/>
+                <w:szCs w:val="20"/>
+              </w:rPr>
+              <w:t>}</w:t>
             </w:r>
           </w:p>
           <w:p>
@@ -1372,7 +1626,25 @@
                 <w:sz w:val="20"/>
                 <w:szCs w:val="20"/>
               </w:rPr>
-              <w:t>${hrmo_position}</w:t>
+              <w:t>${</w:t>
+            </w:r>
+            <w:proofErr w:type="spellStart"/>
+            <w:r>
+              <w:rPr>
+                <w:rFonts w:ascii="CG Omega" w:hAnsi="CG Omega"/>
+                <w:sz w:val="20"/>
+                <w:szCs w:val="20"/>
+              </w:rPr>
+              <w:t>hrmo_position</w:t>
+            </w:r>
+            <w:proofErr w:type="spellEnd"/>
+            <w:r>
+              <w:rPr>
+                <w:rFonts w:ascii="CG Omega" w:hAnsi="CG Omega"/>
+                <w:sz w:val="20"/>
+                <w:szCs w:val="20"/>
+              </w:rPr>
+              <w:t>}</w:t>
             </w:r>
           </w:p>
         </w:tc>
@@ -1450,15 +1722,33 @@
                 <w:sz w:val="20"/>
                 <w:szCs w:val="20"/>
               </w:rPr>
-              <w:t>${a}</w:t>
-            </w:r>
-            <w:r>
-              <w:rPr>
-                <w:rFonts w:ascii="CG Omega" w:hAnsi="CG Omega"/>
-                <w:sz w:val="20"/>
-                <w:szCs w:val="20"/>
-              </w:rPr>
-              <w:t xml:space="preserve">      Approv</w:t>
+              <w:t>${</w:t>
+            </w:r>
+            <w:proofErr w:type="gramStart"/>
+            <w:r>
+              <w:rPr>
+                <w:rFonts w:ascii="CG Omega" w:hAnsi="CG Omega"/>
+                <w:sz w:val="20"/>
+                <w:szCs w:val="20"/>
+              </w:rPr>
+              <w:t>a}</w:t>
+            </w:r>
+            <w:r>
+              <w:rPr>
+                <w:rFonts w:ascii="CG Omega" w:hAnsi="CG Omega"/>
+                <w:sz w:val="20"/>
+                <w:szCs w:val="20"/>
+              </w:rPr>
+              <w:t xml:space="preserve">   </w:t>
+            </w:r>
+            <w:proofErr w:type="gramEnd"/>
+            <w:r>
+              <w:rPr>
+                <w:rFonts w:ascii="CG Omega" w:hAnsi="CG Omega"/>
+                <w:sz w:val="20"/>
+                <w:szCs w:val="20"/>
+              </w:rPr>
+              <w:t xml:space="preserve">   Approv</w:t>
             </w:r>
             <w:r>
               <w:rPr>
@@ -1622,7 +1912,29 @@
                 <w:szCs w:val="20"/>
                 <w:u w:val="single"/>
               </w:rPr>
-              <w:t>${sds_name}</w:t>
+              <w:t>${</w:t>
+            </w:r>
+            <w:proofErr w:type="spellStart"/>
+            <w:r>
+              <w:rPr>
+                <w:rFonts w:ascii="Calibri" w:hAnsi="Calibri" w:cs="Calibri"/>
+                <w:b/>
+                <w:sz w:val="20"/>
+                <w:szCs w:val="20"/>
+                <w:u w:val="single"/>
+              </w:rPr>
+              <w:t>sds_name</w:t>
+            </w:r>
+            <w:proofErr w:type="spellEnd"/>
+            <w:r>
+              <w:rPr>
+                <w:rFonts w:ascii="Calibri" w:hAnsi="Calibri" w:cs="Calibri"/>
+                <w:b/>
+                <w:sz w:val="20"/>
+                <w:szCs w:val="20"/>
+                <w:u w:val="single"/>
+              </w:rPr>
+              <w:t>}</w:t>
             </w:r>
           </w:p>
           <w:p>
@@ -1642,7 +1954,25 @@
                 <w:sz w:val="20"/>
                 <w:szCs w:val="20"/>
               </w:rPr>
-              <w:t>${sds_position}</w:t>
+              <w:t>${</w:t>
+            </w:r>
+            <w:proofErr w:type="spellStart"/>
+            <w:r>
+              <w:rPr>
+                <w:rFonts w:ascii="Calibri" w:hAnsi="Calibri" w:cs="Calibri"/>
+                <w:sz w:val="20"/>
+                <w:szCs w:val="20"/>
+              </w:rPr>
+              <w:t>sds_position</w:t>
+            </w:r>
+            <w:proofErr w:type="spellEnd"/>
+            <w:r>
+              <w:rPr>
+                <w:rFonts w:ascii="Calibri" w:hAnsi="Calibri" w:cs="Calibri"/>
+                <w:sz w:val="20"/>
+                <w:szCs w:val="20"/>
+              </w:rPr>
+              <w:t>}</w:t>
             </w:r>
           </w:p>
           <w:p>
@@ -1725,7 +2055,25 @@
                 <w:sz w:val="20"/>
                 <w:szCs w:val="20"/>
               </w:rPr>
-              <w:t>The employee may use the CTO continuously up to a maximum five (5) consecutive days per single availment, or on staggered basis within the year.</w:t>
+              <w:t xml:space="preserve">The employee may use the CTO continuously up to a maximum five (5) consecutive days per single </w:t>
+            </w:r>
+            <w:proofErr w:type="spellStart"/>
+            <w:r>
+              <w:rPr>
+                <w:rFonts w:ascii="Calibri" w:hAnsi="Calibri" w:cs="Calibri"/>
+                <w:sz w:val="20"/>
+                <w:szCs w:val="20"/>
+              </w:rPr>
+              <w:t>availment</w:t>
+            </w:r>
+            <w:proofErr w:type="spellEnd"/>
+            <w:r>
+              <w:rPr>
+                <w:rFonts w:ascii="Calibri" w:hAnsi="Calibri" w:cs="Calibri"/>
+                <w:sz w:val="20"/>
+                <w:szCs w:val="20"/>
+              </w:rPr>
+              <w:t>, or on staggered basis within the year.</w:t>
             </w:r>
           </w:p>
           <w:p>
@@ -1765,7 +2113,25 @@
                 <w:sz w:val="20"/>
                 <w:szCs w:val="20"/>
               </w:rPr>
-              <w:t>st obtain approval from the head of office regarding the schedule of availment of CTO.</w:t>
+              <w:t xml:space="preserve">st obtain approval from the head of office regarding the schedule of </w:t>
+            </w:r>
+            <w:proofErr w:type="spellStart"/>
+            <w:r>
+              <w:rPr>
+                <w:rFonts w:ascii="Calibri" w:hAnsi="Calibri" w:cs="Calibri"/>
+                <w:sz w:val="20"/>
+                <w:szCs w:val="20"/>
+              </w:rPr>
+              <w:t>availment</w:t>
+            </w:r>
+            <w:proofErr w:type="spellEnd"/>
+            <w:r>
+              <w:rPr>
+                <w:rFonts w:ascii="Calibri" w:hAnsi="Calibri" w:cs="Calibri"/>
+                <w:sz w:val="20"/>
+                <w:szCs w:val="20"/>
+              </w:rPr>
+              <w:t xml:space="preserve"> of CTO.</w:t>
             </w:r>
           </w:p>
           <w:p>

</xml_diff>